<commit_message>
Report includes short description of the project. Working on justifying our design decision;
</commit_message>
<xml_diff>
--- a/assignment3/sb223ce_sl222xk_Assignment3.docx
+++ b/assignment3/sb223ce_sl222xk_Assignment3.docx
@@ -10,19 +10,32 @@
         <w:t>Assignment 3</w:t>
       </w:r>
     </w:p>
+    <w:p>
+      <w:r>
+        <w:t>Sarpreet Singh Buttar</w:t>
+      </w:r>
+    </w:p>
+    <w:p>
+      <w:r>
+        <w:t>Songho Lee</w:t>
+      </w:r>
+    </w:p>
     <w:p/>
     <w:p>
       <w:r>
-        <w:t xml:space="preserve">A Project: Boat </w:t>
-      </w:r>
-      <w:r>
-        <w:t>Club</w:t>
-      </w:r>
-      <w:r>
-        <w:t xml:space="preserve"> </w:t>
-      </w:r>
-    </w:p>
-    <w:p>
+        <w:t xml:space="preserve">For the third assignment, we chose to create a management system for a boat club. The intended user of our programme is an administrator who wishes to manage a list of members and boats of a boat club. </w:t>
+      </w:r>
+      <w:r>
+        <w:t xml:space="preserve">Our solution is suitable for a manager of a club as we provide a user-friendly web interface to add and edit members and boats. </w:t>
+      </w:r>
+      <w:r>
+        <w:t>Besides, the user can search members and boasts in certain criteria. Therefore, the solution fulfils following:</w:t>
+      </w:r>
+    </w:p>
+    <w:p>
+      <w:pPr>
+        <w:pStyle w:val="Heading1"/>
+      </w:pPr>
       <w:r>
         <w:t>Requirements</w:t>
       </w:r>
@@ -264,10 +277,7 @@
         </w:numPr>
       </w:pPr>
       <w:r>
-        <w:t>Get all boats</w:t>
-      </w:r>
-      <w:r>
-        <w:t xml:space="preserve"> by manufacture year.</w:t>
+        <w:t>Get all boats by manufacture year.</w:t>
       </w:r>
     </w:p>
     <w:p>
@@ -293,8 +303,6 @@
       <w:r>
         <w:t>Get all boats of a specific member</w:t>
       </w:r>
-      <w:bookmarkStart w:id="0" w:name="_GoBack"/>
-      <w:bookmarkEnd w:id="0"/>
     </w:p>
     <w:p>
       <w:pPr>
@@ -311,9 +319,36 @@
     <w:p/>
     <w:p>
       <w:r>
-        <w:t>Task 2</w:t>
-      </w:r>
-    </w:p>
+        <w:t>We chose to use MySQL as a database management system, and programming language as JavaScript with React. You can find instructions on how to execute the proj</w:t>
+      </w:r>
+      <w:r>
+        <w:t>ect programme in a readme file.</w:t>
+      </w:r>
+    </w:p>
+    <w:p/>
+    <w:p>
+      <w:pPr>
+        <w:rPr>
+          <w:rFonts w:asciiTheme="majorHAnsi" w:eastAsiaTheme="majorEastAsia" w:hAnsiTheme="majorHAnsi" w:cstheme="majorBidi"/>
+          <w:color w:val="2F5496" w:themeColor="accent1" w:themeShade="BF"/>
+          <w:sz w:val="32"/>
+          <w:szCs w:val="32"/>
+        </w:rPr>
+      </w:pPr>
+      <w:r>
+        <w:br w:type="page"/>
+      </w:r>
+    </w:p>
+    <w:p>
+      <w:pPr>
+        <w:pStyle w:val="Heading1"/>
+      </w:pPr>
+      <w:r>
+        <w:lastRenderedPageBreak/>
+        <w:t>Logical Model</w:t>
+      </w:r>
+    </w:p>
+    <w:p/>
     <w:p>
       <w:r>
         <w:rPr>
@@ -366,10 +401,64 @@
     <w:p/>
     <w:p>
       <w:r>
-        <w:t>Task 3</w:t>
-      </w:r>
-    </w:p>
-    <w:p>
+        <w:t xml:space="preserve">A database requires two major entities which are </w:t>
+      </w:r>
+      <w:r>
+        <w:rPr>
+          <w:b/>
+        </w:rPr>
+        <w:t>Member</w:t>
+      </w:r>
+      <w:r>
+        <w:t xml:space="preserve"> and </w:t>
+      </w:r>
+      <w:r>
+        <w:rPr>
+          <w:b/>
+        </w:rPr>
+        <w:t>Boat</w:t>
+      </w:r>
+      <w:r>
+        <w:t xml:space="preserve">, as we are developing the system for these. We decided to include </w:t>
+      </w:r>
+      <w:r>
+        <w:t>[</w:t>
+      </w:r>
+      <w:r>
+        <w:t>age, name and gender</w:t>
+      </w:r>
+      <w:r>
+        <w:t>]</w:t>
+      </w:r>
+      <w:r>
+        <w:t xml:space="preserve"> to identify a member, and for boats, we include its </w:t>
+      </w:r>
+      <w:r>
+        <w:t>[</w:t>
+      </w:r>
+      <w:r>
+        <w:t>manufacture year, length and the type</w:t>
+      </w:r>
+      <w:r>
+        <w:t>]</w:t>
+      </w:r>
+      <w:r>
+        <w:t>.</w:t>
+      </w:r>
+    </w:p>
+    <w:p/>
+    <w:p>
+      <w:r>
+        <w:t>Gender and BoatType could have been treated as an attribute of Member and Boat respectively. However, we decided to have a separate entity for BoatType as we wanted to manage various types and having it as a separate entity eases updating and removing boat types which several boats may already have.</w:t>
+      </w:r>
+      <w:bookmarkStart w:id="0" w:name="_GoBack"/>
+      <w:bookmarkEnd w:id="0"/>
+    </w:p>
+    <w:p/>
+    <w:p>
+      <w:pPr>
+        <w:pStyle w:val="Heading1"/>
+      </w:pPr>
       <w:r>
         <w:t xml:space="preserve">SQL </w:t>
       </w:r>
@@ -378,16 +467,11 @@
       </w:r>
     </w:p>
     <w:p>
-      <w:proofErr w:type="gramStart"/>
       <w:r>
         <w:t>m</w:t>
       </w:r>
       <w:r>
-        <w:t>ember(</w:t>
-      </w:r>
-      <w:proofErr w:type="gramEnd"/>
-      <w:r>
-        <w:t xml:space="preserve">id, </w:t>
+        <w:t xml:space="preserve">ember(id, </w:t>
       </w:r>
       <w:r>
         <w:t>name</w:t>
@@ -400,14 +484,12 @@
       </w:r>
     </w:p>
     <w:p>
-      <w:proofErr w:type="gramStart"/>
       <w:r>
         <w:t>gender</w:t>
       </w:r>
       <w:r>
         <w:t>(</w:t>
       </w:r>
-      <w:proofErr w:type="gramEnd"/>
       <w:r>
         <w:t>id, type</w:t>
       </w:r>
@@ -416,13 +498,8 @@
       </w:r>
     </w:p>
     <w:p>
-      <w:proofErr w:type="gramStart"/>
-      <w:r>
-        <w:t>boat(</w:t>
-      </w:r>
-      <w:proofErr w:type="gramEnd"/>
-      <w:r>
-        <w:t xml:space="preserve">id, year, length, </w:t>
+      <w:r>
+        <w:t xml:space="preserve">boat(id, year, length, </w:t>
       </w:r>
       <w:r>
         <w:t>member_id</w:t>
@@ -438,16 +515,13 @@
       </w:r>
     </w:p>
     <w:p>
-      <w:r>
-        <w:t>boat_type(</w:t>
-      </w:r>
-      <w:proofErr w:type="gramStart"/>
-      <w:r>
-        <w:t>id,type</w:t>
-      </w:r>
-      <w:proofErr w:type="gramEnd"/>
-      <w:r>
-        <w:t>)</w:t>
+      <w:pPr>
+        <w:rPr>
+          <w:lang w:val="de-AT" w:eastAsia="ko-KR"/>
+        </w:rPr>
+      </w:pPr>
+      <w:r>
+        <w:t>boat_type(id,type)</w:t>
       </w:r>
     </w:p>
     <w:sectPr>
@@ -958,6 +1032,27 @@
     <w:name w:val="Normal"/>
     <w:qFormat/>
   </w:style>
+  <w:style w:type="paragraph" w:styleId="Heading1">
+    <w:name w:val="heading 1"/>
+    <w:basedOn w:val="Normal"/>
+    <w:next w:val="Normal"/>
+    <w:link w:val="Heading1Char"/>
+    <w:uiPriority w:val="9"/>
+    <w:qFormat/>
+    <w:rsid w:val="00CB2AC9"/>
+    <w:pPr>
+      <w:keepNext/>
+      <w:keepLines/>
+      <w:spacing w:before="240"/>
+      <w:outlineLvl w:val="0"/>
+    </w:pPr>
+    <w:rPr>
+      <w:rFonts w:asciiTheme="majorHAnsi" w:eastAsiaTheme="majorEastAsia" w:hAnsiTheme="majorHAnsi" w:cstheme="majorBidi"/>
+      <w:color w:val="2F5496" w:themeColor="accent1" w:themeShade="BF"/>
+      <w:sz w:val="32"/>
+      <w:szCs w:val="32"/>
+    </w:rPr>
+  </w:style>
   <w:style w:type="character" w:default="1" w:styleId="DefaultParagraphFont">
     <w:name w:val="Default Paragraph Font"/>
     <w:uiPriority w:val="1"/>
@@ -1027,6 +1122,19 @@
       <w:kern w:val="28"/>
       <w:sz w:val="56"/>
       <w:szCs w:val="56"/>
+    </w:rPr>
+  </w:style>
+  <w:style w:type="character" w:customStyle="1" w:styleId="Heading1Char">
+    <w:name w:val="Heading 1 Char"/>
+    <w:basedOn w:val="DefaultParagraphFont"/>
+    <w:link w:val="Heading1"/>
+    <w:uiPriority w:val="9"/>
+    <w:rsid w:val="00CB2AC9"/>
+    <w:rPr>
+      <w:rFonts w:asciiTheme="majorHAnsi" w:eastAsiaTheme="majorEastAsia" w:hAnsiTheme="majorHAnsi" w:cstheme="majorBidi"/>
+      <w:color w:val="2F5496" w:themeColor="accent1" w:themeShade="BF"/>
+      <w:sz w:val="32"/>
+      <w:szCs w:val="32"/>
     </w:rPr>
   </w:style>
 </w:styles>

</xml_diff>

<commit_message>
We describe the relations and our SQL model.
</commit_message>
<xml_diff>
--- a/assignment3/sb223ce_sl222xk_Assignment3.docx
+++ b/assignment3/sb223ce_sl222xk_Assignment3.docx
@@ -11,9 +11,19 @@
       </w:r>
     </w:p>
     <w:p>
-      <w:r>
-        <w:t>Sarpreet Singh Buttar</w:t>
-      </w:r>
+      <w:proofErr w:type="spellStart"/>
+      <w:r>
+        <w:t>Sarpreet</w:t>
+      </w:r>
+      <w:proofErr w:type="spellEnd"/>
+      <w:r>
+        <w:t xml:space="preserve"> Singh </w:t>
+      </w:r>
+      <w:proofErr w:type="spellStart"/>
+      <w:r>
+        <w:t>Buttar</w:t>
+      </w:r>
+      <w:proofErr w:type="spellEnd"/>
     </w:p>
     <w:p>
       <w:r>
@@ -36,6 +46,9 @@
       <w:pPr>
         <w:pStyle w:val="Heading1"/>
       </w:pPr>
+      <w:r>
+        <w:t xml:space="preserve">1. </w:t>
+      </w:r>
       <w:r>
         <w:t>Requirements</w:t>
       </w:r>
@@ -345,6 +358,9 @@
       </w:pPr>
       <w:r>
         <w:lastRenderedPageBreak/>
+        <w:t>2.</w:t>
+      </w:r>
+      <w:r>
         <w:t>Logical Model</w:t>
       </w:r>
     </w:p>
@@ -400,129 +416,813 @@
     </w:p>
     <w:p/>
     <w:p>
-      <w:r>
-        <w:t xml:space="preserve">A database requires two major entities which are </w:t>
-      </w:r>
-      <w:r>
-        <w:rPr>
-          <w:b/>
-        </w:rPr>
-        <w:t>Member</w:t>
-      </w:r>
-      <w:r>
-        <w:t xml:space="preserve"> and </w:t>
-      </w:r>
-      <w:r>
-        <w:rPr>
-          <w:b/>
-        </w:rPr>
-        <w:t>Boat</w:t>
-      </w:r>
-      <w:r>
-        <w:t xml:space="preserve">, as we are developing the system for these. We decided to include </w:t>
-      </w:r>
-      <w:r>
-        <w:t>[</w:t>
-      </w:r>
-      <w:r>
-        <w:t>age, name and gender</w:t>
-      </w:r>
-      <w:r>
-        <w:t>]</w:t>
-      </w:r>
-      <w:r>
-        <w:t xml:space="preserve"> to identify a member, and for boats, we include its </w:t>
-      </w:r>
-      <w:r>
-        <w:t>[</w:t>
-      </w:r>
-      <w:r>
-        <w:t>manufacture year, length and the type</w:t>
-      </w:r>
-      <w:r>
-        <w:t>]</w:t>
+      <w:pPr>
+        <w:pStyle w:val="Heading2"/>
+      </w:pPr>
+      <w:r>
+        <w:t>Entities and Attributes</w:t>
+      </w:r>
+    </w:p>
+    <w:p>
+      <w:r>
+        <w:t>A database requires two major entities which are Member and Boat, as we are developing the system for these. We decided to include age, name attributes to identify a member, and for boats, we have its manufacture year, length as attributes.</w:t>
+      </w:r>
+    </w:p>
+    <w:p/>
+    <w:p>
+      <w:r>
+        <w:t>We could treat gender of a member and type of a boat as attributes as well, but we decided to have these as separate entities. For boat type, we want to manage various sort of boats and having it as a separate entity eases updating and removing it, which several boats may already belong to. In case of the gender of a member, it would normally be treated in binary or short string form such as F/M. However, having it as a separate entity provides more flexibility of managing divers</w:t>
+      </w:r>
+      <w:r>
+        <w:t>e type, such as gender identity</w:t>
       </w:r>
       <w:r>
         <w:t>.</w:t>
       </w:r>
+      <w:r>
+        <w:t xml:space="preserve"> </w:t>
+      </w:r>
+      <w:r>
+        <w:t>Furthermore, making these in entity sets makes the model fulfil normalised form</w:t>
+      </w:r>
+      <w:r>
+        <w:t xml:space="preserve"> </w:t>
+      </w:r>
     </w:p>
     <w:p/>
     <w:p>
-      <w:r>
-        <w:t>Gender and BoatType could have been treated as an attribute of Member and Boat respectively. However, we decided to have a separate entity for BoatType as we wanted to manage various types and having it as a separate entity eases updating and removing boat types which several boats may already have.</w:t>
+      <w:pPr>
+        <w:pStyle w:val="Heading2"/>
+      </w:pPr>
+      <w:r>
+        <w:t>Relations</w:t>
+      </w:r>
+    </w:p>
+    <w:p>
+      <w:pPr>
+        <w:pStyle w:val="Heading2"/>
+        <w:rPr>
+          <w:rFonts w:asciiTheme="minorHAnsi" w:eastAsiaTheme="minorHAnsi" w:hAnsiTheme="minorHAnsi" w:cstheme="minorBidi"/>
+          <w:color w:val="auto"/>
+          <w:sz w:val="24"/>
+          <w:szCs w:val="24"/>
+        </w:rPr>
+      </w:pPr>
+      <w:r>
+        <w:rPr>
+          <w:rFonts w:asciiTheme="minorHAnsi" w:eastAsiaTheme="minorHAnsi" w:hAnsiTheme="minorHAnsi" w:cstheme="minorBidi"/>
+          <w:color w:val="auto"/>
+          <w:sz w:val="24"/>
+          <w:szCs w:val="24"/>
+        </w:rPr>
+        <w:t>A single member can have many boats, but one boat is only allowed to have one owner in our design. A boat only has one boat type, but each boat types have various boats. A member has only one gender, and cannot belong to different genders simultaneously. If that is the case, the new type of gender can be defined instead. Several members can belong to a gender type.</w:t>
+      </w:r>
+    </w:p>
+    <w:p>
+      <w:r>
+        <w:br w:type="page"/>
+      </w:r>
+    </w:p>
+    <w:p>
+      <w:pPr>
+        <w:pStyle w:val="Heading1"/>
+      </w:pPr>
+      <w:r>
+        <w:t>3.</w:t>
+      </w:r>
+      <w:r>
+        <w:t xml:space="preserve">SQL </w:t>
+      </w:r>
+      <w:r>
+        <w:t>Design</w:t>
+      </w:r>
+    </w:p>
+    <w:p>
+      <w:r>
+        <w:t>We translate our E/R diagram in following tables. We denote primary keys in underlined form and f</w:t>
+      </w:r>
+      <w:r>
+        <w:t>oreign keys with asterisk mark.</w:t>
+      </w:r>
+    </w:p>
+    <w:p/>
+    <w:tbl>
+      <w:tblPr>
+        <w:tblStyle w:val="TableGrid"/>
+        <w:tblW w:w="0" w:type="auto"/>
+        <w:tblLook w:val="04A0" w:firstRow="1" w:lastRow="0" w:firstColumn="1" w:lastColumn="0" w:noHBand="0" w:noVBand="1"/>
+      </w:tblPr>
+      <w:tblGrid>
+        <w:gridCol w:w="9056"/>
+      </w:tblGrid>
+      <w:tr>
+        <w:tc>
+          <w:tcPr>
+            <w:tcW w:w="9056" w:type="dxa"/>
+          </w:tcPr>
+          <w:p>
+            <w:pPr>
+              <w:rPr>
+                <w:rFonts w:ascii="Monaco" w:hAnsi="Monaco"/>
+                <w:sz w:val="21"/>
+              </w:rPr>
+            </w:pPr>
+            <w:proofErr w:type="gramStart"/>
+            <w:r>
+              <w:rPr>
+                <w:rFonts w:ascii="Monaco" w:hAnsi="Monaco"/>
+                <w:sz w:val="21"/>
+              </w:rPr>
+              <w:t>member(</w:t>
+            </w:r>
+            <w:proofErr w:type="gramEnd"/>
+            <w:r>
+              <w:rPr>
+                <w:rFonts w:ascii="Monaco" w:hAnsi="Monaco"/>
+                <w:sz w:val="21"/>
+                <w:u w:val="single"/>
+              </w:rPr>
+              <w:t>id</w:t>
+            </w:r>
+            <w:r>
+              <w:rPr>
+                <w:rFonts w:ascii="Monaco" w:hAnsi="Monaco"/>
+                <w:sz w:val="21"/>
+              </w:rPr>
+              <w:t xml:space="preserve">, </w:t>
+            </w:r>
+            <w:proofErr w:type="spellStart"/>
+            <w:r>
+              <w:rPr>
+                <w:rFonts w:ascii="Monaco" w:hAnsi="Monaco"/>
+                <w:sz w:val="21"/>
+              </w:rPr>
+              <w:t>name,age,gender</w:t>
+            </w:r>
+            <w:proofErr w:type="spellEnd"/>
+            <w:r>
+              <w:rPr>
+                <w:rFonts w:ascii="Monaco" w:hAnsi="Monaco"/>
+                <w:sz w:val="21"/>
+              </w:rPr>
+              <w:t>)</w:t>
+            </w:r>
+          </w:p>
+          <w:p>
+            <w:pPr>
+              <w:rPr>
+                <w:rFonts w:ascii="Monaco" w:hAnsi="Monaco"/>
+                <w:sz w:val="21"/>
+              </w:rPr>
+            </w:pPr>
+            <w:proofErr w:type="gramStart"/>
+            <w:r>
+              <w:rPr>
+                <w:rFonts w:ascii="Monaco" w:hAnsi="Monaco"/>
+                <w:sz w:val="21"/>
+              </w:rPr>
+              <w:t>gender(</w:t>
+            </w:r>
+            <w:proofErr w:type="gramEnd"/>
+            <w:r>
+              <w:rPr>
+                <w:rFonts w:ascii="Monaco" w:hAnsi="Monaco"/>
+                <w:sz w:val="21"/>
+                <w:u w:val="single"/>
+              </w:rPr>
+              <w:t>id</w:t>
+            </w:r>
+            <w:r>
+              <w:rPr>
+                <w:rFonts w:ascii="Monaco" w:hAnsi="Monaco"/>
+                <w:sz w:val="21"/>
+              </w:rPr>
+              <w:t>, type)</w:t>
+            </w:r>
+          </w:p>
+          <w:p>
+            <w:pPr>
+              <w:rPr>
+                <w:rFonts w:ascii="Monaco" w:hAnsi="Monaco"/>
+                <w:sz w:val="21"/>
+              </w:rPr>
+            </w:pPr>
+            <w:proofErr w:type="gramStart"/>
+            <w:r>
+              <w:rPr>
+                <w:rFonts w:ascii="Monaco" w:hAnsi="Monaco"/>
+                <w:sz w:val="21"/>
+              </w:rPr>
+              <w:t>boat(</w:t>
+            </w:r>
+            <w:proofErr w:type="gramEnd"/>
+            <w:r>
+              <w:rPr>
+                <w:rFonts w:ascii="Monaco" w:hAnsi="Monaco"/>
+                <w:sz w:val="21"/>
+                <w:u w:val="single"/>
+              </w:rPr>
+              <w:t>id</w:t>
+            </w:r>
+            <w:r>
+              <w:rPr>
+                <w:rFonts w:ascii="Monaco" w:hAnsi="Monaco"/>
+                <w:sz w:val="21"/>
+              </w:rPr>
+              <w:t xml:space="preserve">, year, length, </w:t>
+            </w:r>
+            <w:proofErr w:type="spellStart"/>
+            <w:r>
+              <w:rPr>
+                <w:rFonts w:ascii="Monaco" w:hAnsi="Monaco"/>
+                <w:sz w:val="21"/>
+              </w:rPr>
+              <w:t>member_id</w:t>
+            </w:r>
+            <w:proofErr w:type="spellEnd"/>
+            <w:r>
+              <w:rPr>
+                <w:rFonts w:ascii="Monaco" w:hAnsi="Monaco"/>
+                <w:sz w:val="21"/>
+              </w:rPr>
+              <w:t xml:space="preserve">*, </w:t>
+            </w:r>
+            <w:proofErr w:type="spellStart"/>
+            <w:r>
+              <w:rPr>
+                <w:rFonts w:ascii="Monaco" w:hAnsi="Monaco"/>
+                <w:sz w:val="21"/>
+              </w:rPr>
+              <w:t>type_id</w:t>
+            </w:r>
+            <w:proofErr w:type="spellEnd"/>
+            <w:r>
+              <w:rPr>
+                <w:rFonts w:ascii="Monaco" w:hAnsi="Monaco"/>
+                <w:sz w:val="21"/>
+              </w:rPr>
+              <w:t>*)</w:t>
+            </w:r>
+          </w:p>
+          <w:p>
+            <w:pPr>
+              <w:rPr>
+                <w:lang w:val="de-AT" w:eastAsia="ko-KR"/>
+              </w:rPr>
+            </w:pPr>
+            <w:proofErr w:type="spellStart"/>
+            <w:r>
+              <w:rPr>
+                <w:rFonts w:ascii="Monaco" w:hAnsi="Monaco"/>
+                <w:sz w:val="21"/>
+              </w:rPr>
+              <w:t>boat_type</w:t>
+            </w:r>
+            <w:proofErr w:type="spellEnd"/>
+            <w:r>
+              <w:rPr>
+                <w:rFonts w:ascii="Monaco" w:hAnsi="Monaco"/>
+                <w:sz w:val="21"/>
+              </w:rPr>
+              <w:t>(</w:t>
+            </w:r>
+            <w:proofErr w:type="spellStart"/>
+            <w:proofErr w:type="gramStart"/>
+            <w:r>
+              <w:rPr>
+                <w:rFonts w:ascii="Monaco" w:hAnsi="Monaco"/>
+                <w:sz w:val="21"/>
+                <w:u w:val="single"/>
+              </w:rPr>
+              <w:t>id</w:t>
+            </w:r>
+            <w:r>
+              <w:rPr>
+                <w:rFonts w:ascii="Monaco" w:hAnsi="Monaco"/>
+                <w:sz w:val="21"/>
+              </w:rPr>
+              <w:t>,type</w:t>
+            </w:r>
+            <w:proofErr w:type="spellEnd"/>
+            <w:proofErr w:type="gramEnd"/>
+            <w:r>
+              <w:rPr>
+                <w:rFonts w:ascii="Monaco" w:hAnsi="Monaco"/>
+                <w:sz w:val="21"/>
+              </w:rPr>
+              <w:t>)</w:t>
+            </w:r>
+          </w:p>
+        </w:tc>
+      </w:tr>
+    </w:tbl>
+    <w:p>
+      <w:pPr>
+        <w:keepNext/>
+      </w:pPr>
+      <w:r>
+        <w:br/>
+      </w:r>
+      <w:r>
+        <w:rPr>
+          <w:noProof/>
+          <w:lang w:eastAsia="ja-JP"/>
+        </w:rPr>
+        <w:drawing>
+          <wp:inline distT="0" distB="0" distL="0" distR="0" wp14:anchorId="0F782FEF" wp14:editId="529A41F8">
+            <wp:extent cx="5756910" cy="1510665"/>
+            <wp:effectExtent l="0" t="0" r="8890" b="0"/>
+            <wp:docPr id="1" name="Picture 1"/>
+            <wp:cNvGraphicFramePr>
+              <a:graphicFrameLocks xmlns:a="http://schemas.openxmlformats.org/drawingml/2006/main" noChangeAspect="1"/>
+            </wp:cNvGraphicFramePr>
+            <a:graphic xmlns:a="http://schemas.openxmlformats.org/drawingml/2006/main">
+              <a:graphicData uri="http://schemas.openxmlformats.org/drawingml/2006/picture">
+                <pic:pic xmlns:pic="http://schemas.openxmlformats.org/drawingml/2006/picture">
+                  <pic:nvPicPr>
+                    <pic:cNvPr id="1" name="Screen Shot 2017-12-23 at 15.47.32.png"/>
+                    <pic:cNvPicPr/>
+                  </pic:nvPicPr>
+                  <pic:blipFill rotWithShape="1">
+                    <a:blip r:embed="rId6">
+                      <a:extLst>
+                        <a:ext uri="{28A0092B-C50C-407E-A947-70E740481C1C}">
+                          <a14:useLocalDpi xmlns:a14="http://schemas.microsoft.com/office/drawing/2010/main" val="0"/>
+                        </a:ext>
+                      </a:extLst>
+                    </a:blip>
+                    <a:srcRect t="33528"/>
+                    <a:stretch/>
+                  </pic:blipFill>
+                  <pic:spPr bwMode="auto">
+                    <a:xfrm>
+                      <a:off x="0" y="0"/>
+                      <a:ext cx="5756910" cy="1510665"/>
+                    </a:xfrm>
+                    <a:prstGeom prst="rect">
+                      <a:avLst/>
+                    </a:prstGeom>
+                    <a:ln>
+                      <a:noFill/>
+                    </a:ln>
+                    <a:extLst>
+                      <a:ext uri="{53640926-AAD7-44D8-BBD7-CCE9431645EC}">
+                        <a14:shadowObscured xmlns:a14="http://schemas.microsoft.com/office/drawing/2010/main"/>
+                      </a:ext>
+                    </a:extLst>
+                  </pic:spPr>
+                </pic:pic>
+              </a:graphicData>
+            </a:graphic>
+          </wp:inline>
+        </w:drawing>
+      </w:r>
+    </w:p>
+    <w:p>
+      <w:pPr>
+        <w:pStyle w:val="Caption"/>
+        <w:rPr>
+          <w:sz w:val="21"/>
+          <w:lang w:val="de-AT" w:eastAsia="ko-KR"/>
+        </w:rPr>
+      </w:pPr>
+      <w:r>
+        <w:rPr>
+          <w:sz w:val="21"/>
+        </w:rPr>
+        <w:t xml:space="preserve">Figure </w:t>
+      </w:r>
+      <w:r>
+        <w:rPr>
+          <w:sz w:val="21"/>
+        </w:rPr>
+        <w:fldChar w:fldCharType="begin"/>
+      </w:r>
+      <w:r>
+        <w:rPr>
+          <w:sz w:val="21"/>
+        </w:rPr>
+        <w:instrText xml:space="preserve"> SEQ Figure \* ARABIC </w:instrText>
+      </w:r>
+      <w:r>
+        <w:rPr>
+          <w:sz w:val="21"/>
+        </w:rPr>
+        <w:fldChar w:fldCharType="separate"/>
+      </w:r>
+      <w:r>
+        <w:rPr>
+          <w:noProof/>
+          <w:sz w:val="21"/>
+        </w:rPr>
+        <w:t>1</w:t>
+      </w:r>
+      <w:r>
+        <w:rPr>
+          <w:sz w:val="21"/>
+        </w:rPr>
+        <w:fldChar w:fldCharType="end"/>
+      </w:r>
+      <w:r>
+        <w:rPr>
+          <w:sz w:val="21"/>
+        </w:rPr>
+        <w:t xml:space="preserve"> Boat table</w:t>
+      </w:r>
+    </w:p>
+    <w:p>
+      <w:pPr>
+        <w:rPr>
+          <w:lang w:val="de-AT" w:eastAsia="ko-KR"/>
+        </w:rPr>
+      </w:pPr>
+    </w:p>
+    <w:p>
+      <w:pPr>
+        <w:keepNext/>
+      </w:pPr>
+      <w:r>
+        <w:rPr>
+          <w:noProof/>
+          <w:lang w:eastAsia="ja-JP"/>
+        </w:rPr>
+        <w:drawing>
+          <wp:inline distT="0" distB="0" distL="0" distR="0" wp14:anchorId="783B0FC3" wp14:editId="45184B9F">
+            <wp:extent cx="5676900" cy="802341"/>
+            <wp:effectExtent l="0" t="0" r="0" b="10795"/>
+            <wp:docPr id="2" name="Picture 2"/>
+            <wp:cNvGraphicFramePr>
+              <a:graphicFrameLocks xmlns:a="http://schemas.openxmlformats.org/drawingml/2006/main" noChangeAspect="1"/>
+            </wp:cNvGraphicFramePr>
+            <a:graphic xmlns:a="http://schemas.openxmlformats.org/drawingml/2006/main">
+              <a:graphicData uri="http://schemas.openxmlformats.org/drawingml/2006/picture">
+                <pic:pic xmlns:pic="http://schemas.openxmlformats.org/drawingml/2006/picture">
+                  <pic:nvPicPr>
+                    <pic:cNvPr id="2" name="Screen Shot 2017-12-23 at 15.47.46.png"/>
+                    <pic:cNvPicPr/>
+                  </pic:nvPicPr>
+                  <pic:blipFill rotWithShape="1">
+                    <a:blip r:embed="rId7">
+                      <a:extLst>
+                        <a:ext uri="{28A0092B-C50C-407E-A947-70E740481C1C}">
+                          <a14:useLocalDpi xmlns:a14="http://schemas.microsoft.com/office/drawing/2010/main" val="0"/>
+                        </a:ext>
+                      </a:extLst>
+                    </a:blip>
+                    <a:srcRect t="38062"/>
+                    <a:stretch/>
+                  </pic:blipFill>
+                  <pic:spPr bwMode="auto">
+                    <a:xfrm>
+                      <a:off x="0" y="0"/>
+                      <a:ext cx="5676900" cy="802341"/>
+                    </a:xfrm>
+                    <a:prstGeom prst="rect">
+                      <a:avLst/>
+                    </a:prstGeom>
+                    <a:ln>
+                      <a:noFill/>
+                    </a:ln>
+                    <a:extLst>
+                      <a:ext uri="{53640926-AAD7-44D8-BBD7-CCE9431645EC}">
+                        <a14:shadowObscured xmlns:a14="http://schemas.microsoft.com/office/drawing/2010/main"/>
+                      </a:ext>
+                    </a:extLst>
+                  </pic:spPr>
+                </pic:pic>
+              </a:graphicData>
+            </a:graphic>
+          </wp:inline>
+        </w:drawing>
+      </w:r>
+    </w:p>
+    <w:p>
+      <w:pPr>
+        <w:pStyle w:val="Caption"/>
+        <w:rPr>
+          <w:sz w:val="21"/>
+          <w:lang w:val="de-AT" w:eastAsia="ko-KR"/>
+        </w:rPr>
+      </w:pPr>
+      <w:r>
+        <w:rPr>
+          <w:sz w:val="21"/>
+        </w:rPr>
+        <w:t xml:space="preserve">Figure </w:t>
+      </w:r>
+      <w:r>
+        <w:rPr>
+          <w:sz w:val="21"/>
+        </w:rPr>
+        <w:fldChar w:fldCharType="begin"/>
+      </w:r>
+      <w:r>
+        <w:rPr>
+          <w:sz w:val="21"/>
+        </w:rPr>
+        <w:instrText xml:space="preserve"> SEQ Figure \* ARABIC </w:instrText>
+      </w:r>
+      <w:r>
+        <w:rPr>
+          <w:sz w:val="21"/>
+        </w:rPr>
+        <w:fldChar w:fldCharType="separate"/>
+      </w:r>
+      <w:r>
+        <w:rPr>
+          <w:noProof/>
+          <w:sz w:val="21"/>
+        </w:rPr>
+        <w:t>2</w:t>
+      </w:r>
+      <w:r>
+        <w:rPr>
+          <w:sz w:val="21"/>
+        </w:rPr>
+        <w:fldChar w:fldCharType="end"/>
+      </w:r>
+      <w:r>
+        <w:rPr>
+          <w:sz w:val="21"/>
+        </w:rPr>
+        <w:t xml:space="preserve"> Boat type table</w:t>
+      </w:r>
+    </w:p>
+    <w:p>
+      <w:pPr>
+        <w:rPr>
+          <w:lang w:val="de-AT" w:eastAsia="ko-KR"/>
+        </w:rPr>
+      </w:pPr>
+    </w:p>
+    <w:p>
+      <w:pPr>
+        <w:keepNext/>
+      </w:pPr>
+      <w:r>
+        <w:rPr>
+          <w:noProof/>
+          <w:lang w:eastAsia="ja-JP"/>
+        </w:rPr>
+        <w:drawing>
+          <wp:inline distT="0" distB="0" distL="0" distR="0" wp14:anchorId="02267FF9" wp14:editId="0EF551D8">
+            <wp:extent cx="5664200" cy="820270"/>
+            <wp:effectExtent l="0" t="0" r="0" b="0"/>
+            <wp:docPr id="4" name="Picture 4"/>
+            <wp:cNvGraphicFramePr>
+              <a:graphicFrameLocks xmlns:a="http://schemas.openxmlformats.org/drawingml/2006/main" noChangeAspect="1"/>
+            </wp:cNvGraphicFramePr>
+            <a:graphic xmlns:a="http://schemas.openxmlformats.org/drawingml/2006/main">
+              <a:graphicData uri="http://schemas.openxmlformats.org/drawingml/2006/picture">
+                <pic:pic xmlns:pic="http://schemas.openxmlformats.org/drawingml/2006/picture">
+                  <pic:nvPicPr>
+                    <pic:cNvPr id="4" name="Screen Shot 2017-12-23 at 15.47.59.png"/>
+                    <pic:cNvPicPr/>
+                  </pic:nvPicPr>
+                  <pic:blipFill rotWithShape="1">
+                    <a:blip r:embed="rId8">
+                      <a:extLst>
+                        <a:ext uri="{28A0092B-C50C-407E-A947-70E740481C1C}">
+                          <a14:useLocalDpi xmlns:a14="http://schemas.microsoft.com/office/drawing/2010/main" val="0"/>
+                        </a:ext>
+                      </a:extLst>
+                    </a:blip>
+                    <a:srcRect t="36678"/>
+                    <a:stretch/>
+                  </pic:blipFill>
+                  <pic:spPr bwMode="auto">
+                    <a:xfrm>
+                      <a:off x="0" y="0"/>
+                      <a:ext cx="5664200" cy="820270"/>
+                    </a:xfrm>
+                    <a:prstGeom prst="rect">
+                      <a:avLst/>
+                    </a:prstGeom>
+                    <a:ln>
+                      <a:noFill/>
+                    </a:ln>
+                    <a:extLst>
+                      <a:ext uri="{53640926-AAD7-44D8-BBD7-CCE9431645EC}">
+                        <a14:shadowObscured xmlns:a14="http://schemas.microsoft.com/office/drawing/2010/main"/>
+                      </a:ext>
+                    </a:extLst>
+                  </pic:spPr>
+                </pic:pic>
+              </a:graphicData>
+            </a:graphic>
+          </wp:inline>
+        </w:drawing>
+      </w:r>
+    </w:p>
+    <w:p>
+      <w:pPr>
+        <w:pStyle w:val="Caption"/>
+        <w:rPr>
+          <w:sz w:val="21"/>
+          <w:lang w:val="de-AT" w:eastAsia="ko-KR"/>
+        </w:rPr>
+      </w:pPr>
+      <w:r>
+        <w:rPr>
+          <w:sz w:val="21"/>
+        </w:rPr>
+        <w:t xml:space="preserve">Figure </w:t>
+      </w:r>
+      <w:r>
+        <w:rPr>
+          <w:sz w:val="21"/>
+        </w:rPr>
+        <w:fldChar w:fldCharType="begin"/>
+      </w:r>
+      <w:r>
+        <w:rPr>
+          <w:sz w:val="21"/>
+        </w:rPr>
+        <w:instrText xml:space="preserve"> SEQ Figure \* ARABIC </w:instrText>
+      </w:r>
+      <w:r>
+        <w:rPr>
+          <w:sz w:val="21"/>
+        </w:rPr>
+        <w:fldChar w:fldCharType="separate"/>
+      </w:r>
+      <w:r>
+        <w:rPr>
+          <w:noProof/>
+          <w:sz w:val="21"/>
+        </w:rPr>
+        <w:t>3</w:t>
+      </w:r>
+      <w:r>
+        <w:rPr>
+          <w:sz w:val="21"/>
+        </w:rPr>
+        <w:fldChar w:fldCharType="end"/>
+      </w:r>
+      <w:r>
+        <w:rPr>
+          <w:sz w:val="21"/>
+        </w:rPr>
+        <w:t xml:space="preserve"> Gender table</w:t>
+      </w:r>
+    </w:p>
+    <w:p>
+      <w:pPr>
+        <w:keepNext/>
+      </w:pPr>
+      <w:r>
+        <w:rPr>
+          <w:noProof/>
+          <w:lang w:eastAsia="ja-JP"/>
+        </w:rPr>
+        <w:drawing>
+          <wp:inline distT="0" distB="0" distL="0" distR="0" wp14:anchorId="60E4B3CC" wp14:editId="15CBD9D6">
+            <wp:extent cx="5651500" cy="1244600"/>
+            <wp:effectExtent l="0" t="0" r="12700" b="0"/>
+            <wp:docPr id="6" name="Picture 6"/>
+            <wp:cNvGraphicFramePr>
+              <a:graphicFrameLocks xmlns:a="http://schemas.openxmlformats.org/drawingml/2006/main" noChangeAspect="1"/>
+            </wp:cNvGraphicFramePr>
+            <a:graphic xmlns:a="http://schemas.openxmlformats.org/drawingml/2006/main">
+              <a:graphicData uri="http://schemas.openxmlformats.org/drawingml/2006/picture">
+                <pic:pic xmlns:pic="http://schemas.openxmlformats.org/drawingml/2006/picture">
+                  <pic:nvPicPr>
+                    <pic:cNvPr id="6" name="Screen Shot 2017-12-23 at 15.54.00.png"/>
+                    <pic:cNvPicPr/>
+                  </pic:nvPicPr>
+                  <pic:blipFill>
+                    <a:blip r:embed="rId9">
+                      <a:extLst>
+                        <a:ext uri="{28A0092B-C50C-407E-A947-70E740481C1C}">
+                          <a14:useLocalDpi xmlns:a14="http://schemas.microsoft.com/office/drawing/2010/main" val="0"/>
+                        </a:ext>
+                      </a:extLst>
+                    </a:blip>
+                    <a:stretch>
+                      <a:fillRect/>
+                    </a:stretch>
+                  </pic:blipFill>
+                  <pic:spPr>
+                    <a:xfrm>
+                      <a:off x="0" y="0"/>
+                      <a:ext cx="5651500" cy="1244600"/>
+                    </a:xfrm>
+                    <a:prstGeom prst="rect">
+                      <a:avLst/>
+                    </a:prstGeom>
+                  </pic:spPr>
+                </pic:pic>
+              </a:graphicData>
+            </a:graphic>
+          </wp:inline>
+        </w:drawing>
+      </w:r>
+    </w:p>
+    <w:p>
+      <w:pPr>
+        <w:pStyle w:val="Caption"/>
+        <w:rPr>
+          <w:lang w:eastAsia="ko-KR"/>
+        </w:rPr>
+      </w:pPr>
+      <w:r>
+        <w:t xml:space="preserve">Figure </w:t>
+      </w:r>
+      <w:fldSimple w:instr=" SEQ Figure \* ARABIC ">
+        <w:r>
+          <w:rPr>
+            <w:noProof/>
+          </w:rPr>
+          <w:t>4</w:t>
+        </w:r>
+      </w:fldSimple>
+      <w:r>
+        <w:t xml:space="preserve"> Member table</w:t>
+      </w:r>
+    </w:p>
+    <w:p>
+      <w:pPr>
+        <w:rPr>
+          <w:lang w:eastAsia="ko-KR"/>
+        </w:rPr>
+      </w:pPr>
+      <w:r>
+        <w:rPr>
+          <w:lang w:eastAsia="ko-KR"/>
+        </w:rPr>
+        <w:t xml:space="preserve">The red </w:t>
+      </w:r>
+      <w:r>
+        <w:rPr>
+          <w:lang w:eastAsia="ko-KR"/>
+        </w:rPr>
+        <w:t xml:space="preserve">square indicates that these are foreign key. We applied to cascade on updates and restrict on deletion. </w:t>
+      </w:r>
+    </w:p>
+    <w:p>
+      <w:pPr>
+        <w:rPr>
+          <w:lang w:eastAsia="ko-KR"/>
+        </w:rPr>
+      </w:pPr>
+      <w:r>
+        <w:rPr>
+          <w:lang w:eastAsia="ko-KR"/>
+        </w:rPr>
+        <w:br w:type="page"/>
+      </w:r>
+    </w:p>
+    <w:p>
+      <w:pPr>
+        <w:pStyle w:val="Heading1"/>
+        <w:rPr>
+          <w:lang w:eastAsia="ko-KR"/>
+        </w:rPr>
+      </w:pPr>
+      <w:r>
+        <w:rPr>
+          <w:lang w:eastAsia="ko-KR"/>
+        </w:rPr>
+        <w:t>4.SQL Queries</w:t>
+      </w:r>
+    </w:p>
+    <w:p>
+      <w:pPr>
+        <w:rPr>
+          <w:lang w:eastAsia="ko-KR"/>
+        </w:rPr>
+      </w:pPr>
+    </w:p>
+    <w:p>
+      <w:pPr>
+        <w:rPr>
+          <w:lang w:eastAsia="ko-KR"/>
+        </w:rPr>
+      </w:pPr>
+      <w:r>
+        <w:rPr>
+          <w:lang w:eastAsia="ko-KR"/>
+        </w:rPr>
+        <w:t>table</w:t>
+      </w:r>
+    </w:p>
+    <w:p>
+      <w:pPr>
+        <w:tabs>
+          <w:tab w:val="left" w:pos="3798"/>
+        </w:tabs>
+        <w:rPr>
+          <w:lang w:eastAsia="ko-KR"/>
+        </w:rPr>
+      </w:pPr>
+      <w:r>
+        <w:rPr>
+          <w:lang w:eastAsia="ko-KR"/>
+        </w:rPr>
+        <w:tab/>
       </w:r>
       <w:bookmarkStart w:id="0" w:name="_GoBack"/>
       <w:bookmarkEnd w:id="0"/>
-    </w:p>
-    <w:p/>
-    <w:p>
-      <w:pPr>
-        <w:pStyle w:val="Heading1"/>
-      </w:pPr>
-      <w:r>
-        <w:t xml:space="preserve">SQL </w:t>
-      </w:r>
-      <w:r>
-        <w:t>Design</w:t>
-      </w:r>
-    </w:p>
-    <w:p>
-      <w:r>
-        <w:t>m</w:t>
-      </w:r>
-      <w:r>
-        <w:t xml:space="preserve">ember(id, </w:t>
-      </w:r>
-      <w:r>
-        <w:t>name</w:t>
-      </w:r>
-      <w:r>
-        <w:t>,age,gender</w:t>
-      </w:r>
-      <w:r>
-        <w:t>)</w:t>
-      </w:r>
-    </w:p>
-    <w:p>
-      <w:r>
-        <w:t>gender</w:t>
-      </w:r>
-      <w:r>
-        <w:t>(</w:t>
-      </w:r>
-      <w:r>
-        <w:t>id, type</w:t>
-      </w:r>
-      <w:r>
-        <w:t>)</w:t>
-      </w:r>
-    </w:p>
-    <w:p>
-      <w:r>
-        <w:t xml:space="preserve">boat(id, year, length, </w:t>
-      </w:r>
-      <w:r>
-        <w:t>member_id</w:t>
-      </w:r>
-      <w:r>
-        <w:t>*</w:t>
-      </w:r>
-      <w:r>
-        <w:t>, type_id</w:t>
-      </w:r>
-      <w:r>
-        <w:t>)</w:t>
-      </w:r>
-    </w:p>
-    <w:p>
-      <w:pPr>
-        <w:rPr>
-          <w:lang w:val="de-AT" w:eastAsia="ko-KR"/>
-        </w:rPr>
-      </w:pPr>
-      <w:r>
-        <w:t>boat_type(id,type)</w:t>
-      </w:r>
     </w:p>
     <w:sectPr>
       <w:pgSz w:w="11900" w:h="16840"/>
@@ -1053,6 +1753,28 @@
       <w:szCs w:val="32"/>
     </w:rPr>
   </w:style>
+  <w:style w:type="paragraph" w:styleId="Heading2">
+    <w:name w:val="heading 2"/>
+    <w:basedOn w:val="Normal"/>
+    <w:next w:val="Normal"/>
+    <w:link w:val="Heading2Char"/>
+    <w:uiPriority w:val="9"/>
+    <w:unhideWhenUsed/>
+    <w:qFormat/>
+    <w:rsid w:val="00D265A3"/>
+    <w:pPr>
+      <w:keepNext/>
+      <w:keepLines/>
+      <w:spacing w:before="40"/>
+      <w:outlineLvl w:val="1"/>
+    </w:pPr>
+    <w:rPr>
+      <w:rFonts w:asciiTheme="majorHAnsi" w:eastAsiaTheme="majorEastAsia" w:hAnsiTheme="majorHAnsi" w:cstheme="majorBidi"/>
+      <w:color w:val="2F5496" w:themeColor="accent1" w:themeShade="BF"/>
+      <w:sz w:val="26"/>
+      <w:szCs w:val="26"/>
+    </w:rPr>
+  </w:style>
   <w:style w:type="character" w:default="1" w:styleId="DefaultParagraphFont">
     <w:name w:val="Default Paragraph Font"/>
     <w:uiPriority w:val="1"/>
@@ -1135,6 +1857,61 @@
       <w:color w:val="2F5496" w:themeColor="accent1" w:themeShade="BF"/>
       <w:sz w:val="32"/>
       <w:szCs w:val="32"/>
+    </w:rPr>
+  </w:style>
+  <w:style w:type="character" w:customStyle="1" w:styleId="Heading2Char">
+    <w:name w:val="Heading 2 Char"/>
+    <w:basedOn w:val="DefaultParagraphFont"/>
+    <w:link w:val="Heading2"/>
+    <w:uiPriority w:val="9"/>
+    <w:rsid w:val="00D265A3"/>
+    <w:rPr>
+      <w:rFonts w:asciiTheme="majorHAnsi" w:eastAsiaTheme="majorEastAsia" w:hAnsiTheme="majorHAnsi" w:cstheme="majorBidi"/>
+      <w:color w:val="2F5496" w:themeColor="accent1" w:themeShade="BF"/>
+      <w:sz w:val="26"/>
+      <w:szCs w:val="26"/>
+    </w:rPr>
+  </w:style>
+  <w:style w:type="table" w:styleId="TableGrid">
+    <w:name w:val="Table Grid"/>
+    <w:basedOn w:val="TableNormal"/>
+    <w:uiPriority w:val="39"/>
+    <w:rsid w:val="00FD5E8A"/>
+    <w:tblPr>
+      <w:tblInd w:w="0" w:type="dxa"/>
+      <w:tblBorders>
+        <w:top w:val="single" w:sz="4" w:space="0" w:color="auto"/>
+        <w:left w:val="single" w:sz="4" w:space="0" w:color="auto"/>
+        <w:bottom w:val="single" w:sz="4" w:space="0" w:color="auto"/>
+        <w:right w:val="single" w:sz="4" w:space="0" w:color="auto"/>
+        <w:insideH w:val="single" w:sz="4" w:space="0" w:color="auto"/>
+        <w:insideV w:val="single" w:sz="4" w:space="0" w:color="auto"/>
+      </w:tblBorders>
+      <w:tblCellMar>
+        <w:top w:w="0" w:type="dxa"/>
+        <w:left w:w="108" w:type="dxa"/>
+        <w:bottom w:w="0" w:type="dxa"/>
+        <w:right w:w="108" w:type="dxa"/>
+      </w:tblCellMar>
+    </w:tblPr>
+  </w:style>
+  <w:style w:type="paragraph" w:styleId="Caption">
+    <w:name w:val="caption"/>
+    <w:basedOn w:val="Normal"/>
+    <w:next w:val="Normal"/>
+    <w:uiPriority w:val="35"/>
+    <w:unhideWhenUsed/>
+    <w:qFormat/>
+    <w:rsid w:val="00FD5E8A"/>
+    <w:pPr>
+      <w:spacing w:after="200"/>
+    </w:pPr>
+    <w:rPr>
+      <w:i/>
+      <w:iCs/>
+      <w:color w:val="44546A" w:themeColor="text2"/>
+      <w:sz w:val="18"/>
+      <w:szCs w:val="18"/>
     </w:rPr>
   </w:style>
 </w:styles>

</xml_diff>

<commit_message>
I am not sure if description of the implementation part is correct 😅
</commit_message>
<xml_diff>
--- a/assignment3/sb223ce_sl222xk_Assignment3.docx
+++ b/assignment3/sb223ce_sl222xk_Assignment3.docx
@@ -16,32 +16,16 @@
           <w:lang w:val="sv-SE"/>
         </w:rPr>
       </w:pPr>
-      <w:proofErr w:type="spellStart"/>
       <w:r>
         <w:rPr>
           <w:lang w:val="sv-SE"/>
         </w:rPr>
-        <w:t>Sarpreet</w:t>
-      </w:r>
-      <w:proofErr w:type="spellEnd"/>
+        <w:t>Sarpreet Singh Buttar</w:t>
+      </w:r>
       <w:r>
         <w:rPr>
           <w:lang w:val="sv-SE"/>
         </w:rPr>
-        <w:t xml:space="preserve"> Singh </w:t>
-      </w:r>
-      <w:proofErr w:type="spellStart"/>
-      <w:r>
-        <w:rPr>
-          <w:lang w:val="sv-SE"/>
-        </w:rPr>
-        <w:t>Buttar</w:t>
-      </w:r>
-      <w:proofErr w:type="spellEnd"/>
-      <w:r>
-        <w:rPr>
-          <w:lang w:val="sv-SE"/>
-        </w:rPr>
         <w:t xml:space="preserve"> &lt;sb223ce@student.lnu.se&gt;</w:t>
       </w:r>
     </w:p>
@@ -52,8 +36,6 @@
       <w:r>
         <w:t xml:space="preserve"> &lt;sl222xk@student.lnu.se&gt;</w:t>
       </w:r>
-      <w:bookmarkStart w:id="0" w:name="_GoBack"/>
-      <w:bookmarkEnd w:id="0"/>
     </w:p>
     <w:p/>
     <w:p>
@@ -640,15 +622,7 @@
                 <w:rFonts w:ascii="Monaco" w:hAnsi="Monaco"/>
                 <w:sz w:val="21"/>
               </w:rPr>
-              <w:t xml:space="preserve">, </w:t>
-            </w:r>
-            <w:proofErr w:type="spellStart"/>
-            <w:r>
-              <w:rPr>
-                <w:rFonts w:ascii="Monaco" w:hAnsi="Monaco"/>
-                <w:sz w:val="21"/>
-              </w:rPr>
-              <w:t>type</w:t>
+              <w:t>, type</w:t>
             </w:r>
             <w:r>
               <w:rPr>
@@ -657,7 +631,6 @@
               </w:rPr>
               <w:t>:string</w:t>
             </w:r>
-            <w:proofErr w:type="spellEnd"/>
             <w:r>
               <w:rPr>
                 <w:rFonts w:ascii="Monaco" w:hAnsi="Monaco"/>
@@ -695,15 +668,7 @@
                 <w:rFonts w:ascii="Monaco" w:hAnsi="Monaco"/>
                 <w:sz w:val="21"/>
               </w:rPr>
-              <w:t xml:space="preserve">, year, </w:t>
-            </w:r>
-            <w:proofErr w:type="spellStart"/>
-            <w:r>
-              <w:rPr>
-                <w:rFonts w:ascii="Monaco" w:hAnsi="Monaco"/>
-                <w:sz w:val="21"/>
-              </w:rPr>
-              <w:t>length</w:t>
+              <w:t>, year, length</w:t>
             </w:r>
             <w:r>
               <w:rPr>
@@ -712,45 +677,12 @@
               </w:rPr>
               <w:t>:double</w:t>
             </w:r>
-            <w:proofErr w:type="spellEnd"/>
-            <w:r>
-              <w:rPr>
-                <w:rFonts w:ascii="Monaco" w:hAnsi="Monaco"/>
-                <w:sz w:val="21"/>
-              </w:rPr>
-              <w:t xml:space="preserve">, </w:t>
-            </w:r>
-            <w:proofErr w:type="spellStart"/>
-            <w:r>
-              <w:rPr>
-                <w:rFonts w:ascii="Monaco" w:hAnsi="Monaco"/>
-                <w:sz w:val="21"/>
-              </w:rPr>
-              <w:t>member_id</w:t>
-            </w:r>
-            <w:proofErr w:type="spellEnd"/>
-            <w:r>
-              <w:rPr>
-                <w:rFonts w:ascii="Monaco" w:hAnsi="Monaco"/>
-                <w:sz w:val="21"/>
-              </w:rPr>
-              <w:t xml:space="preserve">*, </w:t>
-            </w:r>
-            <w:proofErr w:type="spellStart"/>
-            <w:r>
-              <w:rPr>
-                <w:rFonts w:ascii="Monaco" w:hAnsi="Monaco"/>
-                <w:sz w:val="21"/>
-              </w:rPr>
-              <w:t>type_id</w:t>
-            </w:r>
-            <w:proofErr w:type="spellEnd"/>
-            <w:r>
-              <w:rPr>
-                <w:rFonts w:ascii="Monaco" w:hAnsi="Monaco"/>
-                <w:sz w:val="21"/>
-              </w:rPr>
-              <w:t>*)</w:t>
+            <w:r>
+              <w:rPr>
+                <w:rFonts w:ascii="Monaco" w:hAnsi="Monaco"/>
+                <w:sz w:val="21"/>
+              </w:rPr>
+              <w:t>, member_id*, type_id*)</w:t>
             </w:r>
           </w:p>
           <w:p>
@@ -759,7 +691,6 @@
                 <w:lang w:val="de-AT" w:eastAsia="ko-KR"/>
               </w:rPr>
             </w:pPr>
-            <w:proofErr w:type="spellStart"/>
             <w:r>
               <w:rPr>
                 <w:rFonts w:ascii="Monaco" w:hAnsi="Monaco"/>
@@ -773,47 +704,38 @@
                 <w:rFonts w:ascii="Monaco" w:hAnsi="Monaco"/>
                 <w:sz w:val="21"/>
               </w:rPr>
+              <w:t>type(</w:t>
+            </w:r>
+            <w:proofErr w:type="gramEnd"/>
+            <w:r>
+              <w:rPr>
+                <w:rFonts w:ascii="Monaco" w:hAnsi="Monaco"/>
+                <w:sz w:val="21"/>
+                <w:u w:val="single"/>
+              </w:rPr>
+              <w:t>id</w:t>
+            </w:r>
+            <w:r>
+              <w:rPr>
+                <w:rFonts w:ascii="Monaco" w:hAnsi="Monaco"/>
+                <w:sz w:val="21"/>
+              </w:rPr>
+              <w:t>,</w:t>
+            </w:r>
+            <w:r>
+              <w:rPr>
+                <w:rFonts w:ascii="Monaco" w:hAnsi="Monaco"/>
+                <w:sz w:val="21"/>
+              </w:rPr>
+              <w:t xml:space="preserve"> </w:t>
+            </w:r>
+            <w:r>
+              <w:rPr>
+                <w:rFonts w:ascii="Monaco" w:hAnsi="Monaco"/>
+                <w:sz w:val="21"/>
+              </w:rPr>
               <w:t>type</w:t>
             </w:r>
-            <w:proofErr w:type="spellEnd"/>
-            <w:r>
-              <w:rPr>
-                <w:rFonts w:ascii="Monaco" w:hAnsi="Monaco"/>
-                <w:sz w:val="21"/>
-              </w:rPr>
-              <w:t>(</w:t>
-            </w:r>
-            <w:proofErr w:type="gramEnd"/>
-            <w:r>
-              <w:rPr>
-                <w:rFonts w:ascii="Monaco" w:hAnsi="Monaco"/>
-                <w:sz w:val="21"/>
-                <w:u w:val="single"/>
-              </w:rPr>
-              <w:t>id</w:t>
-            </w:r>
-            <w:r>
-              <w:rPr>
-                <w:rFonts w:ascii="Monaco" w:hAnsi="Monaco"/>
-                <w:sz w:val="21"/>
-              </w:rPr>
-              <w:t>,</w:t>
-            </w:r>
-            <w:r>
-              <w:rPr>
-                <w:rFonts w:ascii="Monaco" w:hAnsi="Monaco"/>
-                <w:sz w:val="21"/>
-              </w:rPr>
-              <w:t xml:space="preserve"> </w:t>
-            </w:r>
-            <w:proofErr w:type="spellStart"/>
-            <w:r>
-              <w:rPr>
-                <w:rFonts w:ascii="Monaco" w:hAnsi="Monaco"/>
-                <w:sz w:val="21"/>
-              </w:rPr>
-              <w:t>type</w:t>
-            </w:r>
             <w:r>
               <w:rPr>
                 <w:rFonts w:ascii="Monaco" w:hAnsi="Monaco"/>
@@ -821,7 +743,6 @@
               </w:rPr>
               <w:t>:string</w:t>
             </w:r>
-            <w:proofErr w:type="spellEnd"/>
             <w:r>
               <w:rPr>
                 <w:rFonts w:ascii="Monaco" w:hAnsi="Monaco"/>
@@ -1408,7 +1329,6 @@
               </w:rPr>
               <w:t xml:space="preserve"> </w:t>
             </w:r>
-            <w:proofErr w:type="spellStart"/>
             <w:proofErr w:type="gramStart"/>
             <w:r>
               <w:rPr>
@@ -1425,16 +1345,7 @@
                 <w:sz w:val="21"/>
                 <w:lang w:eastAsia="ko-KR"/>
               </w:rPr>
-              <w:t>.year,boat.length,member.id</w:t>
-            </w:r>
-            <w:proofErr w:type="spellEnd"/>
-            <w:r>
-              <w:rPr>
-                <w:rFonts w:ascii="Monaco" w:hAnsi="Monaco"/>
-                <w:sz w:val="21"/>
-                <w:lang w:eastAsia="ko-KR"/>
-              </w:rPr>
-              <w:t xml:space="preserve"> </w:t>
+              <w:t xml:space="preserve">.year,boat.length,member.id </w:t>
             </w:r>
             <w:r>
               <w:rPr>
@@ -1451,25 +1362,7 @@
                 <w:sz w:val="21"/>
                 <w:lang w:eastAsia="ko-KR"/>
               </w:rPr>
-              <w:t xml:space="preserve"> </w:t>
-            </w:r>
-            <w:proofErr w:type="spellStart"/>
-            <w:r>
-              <w:rPr>
-                <w:rFonts w:ascii="Monaco" w:hAnsi="Monaco"/>
-                <w:sz w:val="21"/>
-                <w:lang w:eastAsia="ko-KR"/>
-              </w:rPr>
-              <w:t>memberId</w:t>
-            </w:r>
-            <w:proofErr w:type="spellEnd"/>
-            <w:r>
-              <w:rPr>
-                <w:rFonts w:ascii="Monaco" w:hAnsi="Monaco"/>
-                <w:sz w:val="21"/>
-                <w:lang w:eastAsia="ko-KR"/>
-              </w:rPr>
-              <w:t xml:space="preserve">, member.name </w:t>
+              <w:t xml:space="preserve"> memberId, member.name </w:t>
             </w:r>
             <w:r>
               <w:rPr>
@@ -1486,18 +1379,8 @@
                 <w:sz w:val="21"/>
                 <w:lang w:eastAsia="ko-KR"/>
               </w:rPr>
-              <w:t xml:space="preserve"> </w:t>
-            </w:r>
-            <w:proofErr w:type="spellStart"/>
-            <w:r>
-              <w:rPr>
-                <w:rFonts w:ascii="Monaco" w:hAnsi="Monaco"/>
-                <w:sz w:val="21"/>
-                <w:lang w:eastAsia="ko-KR"/>
-              </w:rPr>
-              <w:t>owner,boat_type.type</w:t>
-            </w:r>
-            <w:proofErr w:type="spellEnd"/>
+              <w:t xml:space="preserve"> owner,boat_type.type</w:t>
+            </w:r>
           </w:p>
           <w:p>
             <w:pPr>
@@ -1519,7 +1402,6 @@
               </w:rPr>
               <w:t xml:space="preserve">FROM </w:t>
             </w:r>
-            <w:proofErr w:type="spellStart"/>
             <w:r>
               <w:rPr>
                 <w:rFonts w:ascii="Monaco" w:hAnsi="Monaco"/>
@@ -1537,7 +1419,6 @@
               </w:rPr>
               <w:t>club.boat</w:t>
             </w:r>
-            <w:proofErr w:type="spellEnd"/>
             <w:proofErr w:type="gramEnd"/>
           </w:p>
           <w:p>
@@ -1585,7 +1466,6 @@
               </w:rPr>
               <w:t xml:space="preserve"> </w:t>
             </w:r>
-            <w:proofErr w:type="spellStart"/>
             <w:proofErr w:type="gramStart"/>
             <w:r>
               <w:rPr>
@@ -1602,16 +1482,7 @@
                 <w:sz w:val="21"/>
                 <w:lang w:eastAsia="ko-KR"/>
               </w:rPr>
-              <w:t>_id</w:t>
-            </w:r>
-            <w:proofErr w:type="spellEnd"/>
-            <w:r>
-              <w:rPr>
-                <w:rFonts w:ascii="Monaco" w:hAnsi="Monaco"/>
-                <w:sz w:val="21"/>
-                <w:lang w:eastAsia="ko-KR"/>
-              </w:rPr>
-              <w:t xml:space="preserve"> = member.id</w:t>
+              <w:t>_id = member.id</w:t>
             </w:r>
           </w:p>
           <w:p>
@@ -1632,23 +1503,13 @@
               </w:rPr>
               <w:t xml:space="preserve">JOIN </w:t>
             </w:r>
-            <w:proofErr w:type="spellStart"/>
-            <w:r>
-              <w:rPr>
-                <w:rFonts w:ascii="Monaco" w:hAnsi="Monaco"/>
-                <w:sz w:val="21"/>
-                <w:lang w:eastAsia="ko-KR"/>
-              </w:rPr>
-              <w:t>boat_type</w:t>
-            </w:r>
-            <w:proofErr w:type="spellEnd"/>
-            <w:r>
-              <w:rPr>
-                <w:rFonts w:ascii="Monaco" w:hAnsi="Monaco"/>
-                <w:sz w:val="21"/>
-                <w:lang w:eastAsia="ko-KR"/>
-              </w:rPr>
-              <w:t xml:space="preserve"> </w:t>
+            <w:r>
+              <w:rPr>
+                <w:rFonts w:ascii="Monaco" w:hAnsi="Monaco"/>
+                <w:sz w:val="21"/>
+                <w:lang w:eastAsia="ko-KR"/>
+              </w:rPr>
+              <w:t xml:space="preserve">boat_type </w:t>
             </w:r>
             <w:r>
               <w:rPr>
@@ -1659,7 +1520,6 @@
               </w:rPr>
               <w:t xml:space="preserve">ON </w:t>
             </w:r>
-            <w:proofErr w:type="spellStart"/>
             <w:proofErr w:type="gramStart"/>
             <w:r>
               <w:rPr>
@@ -1676,16 +1536,7 @@
                 <w:sz w:val="21"/>
                 <w:lang w:eastAsia="ko-KR"/>
               </w:rPr>
-              <w:t>_id</w:t>
-            </w:r>
-            <w:proofErr w:type="spellEnd"/>
-            <w:r>
-              <w:rPr>
-                <w:rFonts w:ascii="Monaco" w:hAnsi="Monaco"/>
-                <w:sz w:val="21"/>
-                <w:lang w:eastAsia="ko-KR"/>
-              </w:rPr>
-              <w:t xml:space="preserve"> = boat_type.id</w:t>
+              <w:t>_id = boat_type.id</w:t>
             </w:r>
           </w:p>
         </w:tc>
@@ -1801,23 +1652,13 @@
               </w:rPr>
               <w:t xml:space="preserve">WHERE </w:t>
             </w:r>
-            <w:proofErr w:type="spellStart"/>
-            <w:r>
-              <w:rPr>
-                <w:rFonts w:ascii="Monaco" w:hAnsi="Monaco"/>
-                <w:sz w:val="21"/>
-                <w:lang w:eastAsia="ko-KR"/>
-              </w:rPr>
-              <w:t>member_id</w:t>
-            </w:r>
-            <w:proofErr w:type="spellEnd"/>
-            <w:r>
-              <w:rPr>
-                <w:rFonts w:ascii="Monaco" w:hAnsi="Monaco"/>
-                <w:sz w:val="21"/>
-                <w:lang w:eastAsia="ko-KR"/>
-              </w:rPr>
-              <w:t xml:space="preserve"> </w:t>
+            <w:r>
+              <w:rPr>
+                <w:rFonts w:ascii="Monaco" w:hAnsi="Monaco"/>
+                <w:sz w:val="21"/>
+                <w:lang w:eastAsia="ko-KR"/>
+              </w:rPr>
+              <w:t xml:space="preserve">member_id </w:t>
             </w:r>
             <w:proofErr w:type="gramStart"/>
             <w:r>
@@ -1936,16 +1777,7 @@
                 <w:sz w:val="21"/>
                 <w:lang w:eastAsia="ko-KR"/>
               </w:rPr>
-              <w:t xml:space="preserve">INTO </w:t>
-            </w:r>
-            <w:proofErr w:type="spellStart"/>
-            <w:r>
-              <w:rPr>
-                <w:rFonts w:ascii="Monaco" w:hAnsi="Monaco"/>
-                <w:sz w:val="21"/>
-                <w:lang w:eastAsia="ko-KR"/>
-              </w:rPr>
-              <w:t>boat_</w:t>
+              <w:t>INTO boat_</w:t>
             </w:r>
             <w:proofErr w:type="gramStart"/>
             <w:r>
@@ -1956,7 +1788,6 @@
               </w:rPr>
               <w:t>club.boat</w:t>
             </w:r>
-            <w:proofErr w:type="spellEnd"/>
             <w:proofErr w:type="gramEnd"/>
             <w:r>
               <w:rPr>
@@ -1987,7 +1818,6 @@
               </w:rPr>
               <w:t xml:space="preserve">UPDATE </w:t>
             </w:r>
-            <w:proofErr w:type="spellStart"/>
             <w:r>
               <w:rPr>
                 <w:rFonts w:ascii="Monaco" w:hAnsi="Monaco"/>
@@ -2005,7 +1835,6 @@
               </w:rPr>
               <w:t>club.boat</w:t>
             </w:r>
-            <w:proofErr w:type="spellEnd"/>
             <w:proofErr w:type="gramEnd"/>
             <w:r>
               <w:rPr>
@@ -2013,25 +1842,7 @@
                 <w:sz w:val="21"/>
                 <w:lang w:eastAsia="ko-KR"/>
               </w:rPr>
-              <w:t xml:space="preserve"> SET year = ?, length = ?, </w:t>
-            </w:r>
-            <w:proofErr w:type="spellStart"/>
-            <w:r>
-              <w:rPr>
-                <w:rFonts w:ascii="Monaco" w:hAnsi="Monaco"/>
-                <w:sz w:val="21"/>
-                <w:lang w:eastAsia="ko-KR"/>
-              </w:rPr>
-              <w:t>type_id</w:t>
-            </w:r>
-            <w:proofErr w:type="spellEnd"/>
-            <w:r>
-              <w:rPr>
-                <w:rFonts w:ascii="Monaco" w:hAnsi="Monaco"/>
-                <w:sz w:val="21"/>
-                <w:lang w:eastAsia="ko-KR"/>
-              </w:rPr>
-              <w:t xml:space="preserve"> = ? WHERE id </w:t>
+              <w:t xml:space="preserve"> SET year = ?, length = ?, type_id = ? WHERE id </w:t>
             </w:r>
             <w:proofErr w:type="gramStart"/>
             <w:r>
@@ -2068,16 +1879,7 @@
                 <w:sz w:val="21"/>
                 <w:lang w:eastAsia="ko-KR"/>
               </w:rPr>
-              <w:t xml:space="preserve">FROM </w:t>
-            </w:r>
-            <w:proofErr w:type="spellStart"/>
-            <w:r>
-              <w:rPr>
-                <w:rFonts w:ascii="Monaco" w:hAnsi="Monaco"/>
-                <w:sz w:val="21"/>
-                <w:lang w:eastAsia="ko-KR"/>
-              </w:rPr>
-              <w:t>boat_</w:t>
+              <w:t>FROM boat_</w:t>
             </w:r>
             <w:proofErr w:type="gramStart"/>
             <w:r>
@@ -2088,7 +1890,6 @@
               </w:rPr>
               <w:t>club.boat</w:t>
             </w:r>
-            <w:proofErr w:type="spellEnd"/>
             <w:proofErr w:type="gramEnd"/>
             <w:r>
               <w:rPr>
@@ -2179,7 +1980,6 @@
               </w:rPr>
               <w:t xml:space="preserve">member.id, name, age, </w:t>
             </w:r>
-            <w:proofErr w:type="spellStart"/>
             <w:proofErr w:type="gramStart"/>
             <w:r>
               <w:rPr>
@@ -2189,7 +1989,6 @@
               </w:rPr>
               <w:t>gender.type</w:t>
             </w:r>
-            <w:proofErr w:type="spellEnd"/>
             <w:proofErr w:type="gramEnd"/>
             <w:r>
               <w:rPr>
@@ -2237,7 +2036,6 @@
               </w:rPr>
               <w:t xml:space="preserve">FROM </w:t>
             </w:r>
-            <w:proofErr w:type="spellStart"/>
             <w:r>
               <w:rPr>
                 <w:rFonts w:ascii="Monaco" w:hAnsi="Monaco"/>
@@ -2255,7 +2053,6 @@
               </w:rPr>
               <w:t>club.member</w:t>
             </w:r>
-            <w:proofErr w:type="spellEnd"/>
             <w:proofErr w:type="gramEnd"/>
           </w:p>
           <w:p>
@@ -2294,7 +2091,6 @@
               </w:rPr>
               <w:t xml:space="preserve">ON </w:t>
             </w:r>
-            <w:proofErr w:type="spellStart"/>
             <w:proofErr w:type="gramStart"/>
             <w:r>
               <w:rPr>
@@ -2304,7 +2100,6 @@
               </w:rPr>
               <w:t>member.gender</w:t>
             </w:r>
-            <w:proofErr w:type="spellEnd"/>
             <w:proofErr w:type="gramEnd"/>
             <w:r>
               <w:rPr>
@@ -2376,21 +2171,7 @@
         <w:rPr>
           <w:lang w:eastAsia="ko-KR"/>
         </w:rPr>
-        <w:t xml:space="preserve">Similar to searching boats, we append where clause after the above query to </w:t>
-      </w:r>
-      <w:proofErr w:type="spellStart"/>
-      <w:r>
-        <w:rPr>
-          <w:lang w:eastAsia="ko-KR"/>
-        </w:rPr>
-        <w:t>serach</w:t>
-      </w:r>
-      <w:proofErr w:type="spellEnd"/>
-      <w:r>
-        <w:rPr>
-          <w:lang w:eastAsia="ko-KR"/>
-        </w:rPr>
-        <w:t xml:space="preserve"> on members.</w:t>
+        <w:t>Similar to searching boats, we append where clause after the above query to serach on members.</w:t>
       </w:r>
     </w:p>
     <w:tbl>
@@ -2548,7 +2329,6 @@
               </w:rPr>
               <w:t xml:space="preserve">INSERT INTO </w:t>
             </w:r>
-            <w:proofErr w:type="spellStart"/>
             <w:r>
               <w:rPr>
                 <w:rFonts w:ascii="Monaco" w:hAnsi="Monaco"/>
@@ -2566,7 +2346,6 @@
               </w:rPr>
               <w:t>club.member</w:t>
             </w:r>
-            <w:proofErr w:type="spellEnd"/>
             <w:proofErr w:type="gramEnd"/>
             <w:r>
               <w:rPr>
@@ -2610,23 +2389,13 @@
               </w:rPr>
               <w:t xml:space="preserve">UPDATE </w:t>
             </w:r>
-            <w:proofErr w:type="spellStart"/>
-            <w:r>
-              <w:rPr>
-                <w:rFonts w:ascii="Monaco" w:hAnsi="Monaco"/>
-                <w:sz w:val="21"/>
-                <w:lang w:eastAsia="ko-KR"/>
-              </w:rPr>
-              <w:t>boat_club.member</w:t>
-            </w:r>
-            <w:proofErr w:type="spellEnd"/>
-            <w:r>
-              <w:rPr>
-                <w:rFonts w:ascii="Monaco" w:hAnsi="Monaco"/>
-                <w:sz w:val="21"/>
-                <w:lang w:eastAsia="ko-KR"/>
-              </w:rPr>
-              <w:t xml:space="preserve"> </w:t>
+            <w:r>
+              <w:rPr>
+                <w:rFonts w:ascii="Monaco" w:hAnsi="Monaco"/>
+                <w:sz w:val="21"/>
+                <w:lang w:eastAsia="ko-KR"/>
+              </w:rPr>
+              <w:t xml:space="preserve">boat_club.member </w:t>
             </w:r>
             <w:r>
               <w:rPr>
@@ -2689,23 +2458,13 @@
               </w:rPr>
               <w:t xml:space="preserve">DELETE FROM </w:t>
             </w:r>
-            <w:proofErr w:type="spellStart"/>
-            <w:r>
-              <w:rPr>
-                <w:rFonts w:ascii="Monaco" w:hAnsi="Monaco"/>
-                <w:sz w:val="21"/>
-                <w:lang w:eastAsia="ko-KR"/>
-              </w:rPr>
-              <w:t>boat_club.member</w:t>
-            </w:r>
-            <w:proofErr w:type="spellEnd"/>
-            <w:r>
-              <w:rPr>
-                <w:rFonts w:ascii="Monaco" w:hAnsi="Monaco"/>
-                <w:sz w:val="21"/>
-                <w:lang w:eastAsia="ko-KR"/>
-              </w:rPr>
-              <w:t xml:space="preserve"> </w:t>
+            <w:r>
+              <w:rPr>
+                <w:rFonts w:ascii="Monaco" w:hAnsi="Monaco"/>
+                <w:sz w:val="21"/>
+                <w:lang w:eastAsia="ko-KR"/>
+              </w:rPr>
+              <w:t xml:space="preserve">boat_club.member </w:t>
             </w:r>
             <w:r>
               <w:rPr>
@@ -2765,7 +2524,137 @@
         <w:rPr>
           <w:lang w:eastAsia="ko-KR"/>
         </w:rPr>
-        <w:t>Instructions on the programme is found in readme.md file.</w:t>
+        <w:t>The programme is composed of two parts, one is a server which provides RESTful APIs, and the other is client part. The client programme provides a web interface.</w:t>
+      </w:r>
+    </w:p>
+    <w:p>
+      <w:pPr>
+        <w:tabs>
+          <w:tab w:val="left" w:pos="3798"/>
+        </w:tabs>
+        <w:rPr>
+          <w:lang w:eastAsia="ko-KR"/>
+        </w:rPr>
+      </w:pPr>
+      <w:r>
+        <w:rPr>
+          <w:lang w:eastAsia="ko-KR"/>
+        </w:rPr>
+        <w:t>These are written in JavaScript with React, and detailed instruction is in a readme file.</w:t>
+      </w:r>
+    </w:p>
+    <w:p>
+      <w:pPr>
+        <w:tabs>
+          <w:tab w:val="left" w:pos="3798"/>
+        </w:tabs>
+        <w:rPr>
+          <w:lang w:eastAsia="ko-KR"/>
+        </w:rPr>
+      </w:pPr>
+    </w:p>
+    <w:p>
+      <w:pPr>
+        <w:tabs>
+          <w:tab w:val="left" w:pos="3798"/>
+        </w:tabs>
+        <w:rPr>
+          <w:lang w:eastAsia="ko-KR"/>
+        </w:rPr>
+      </w:pPr>
+      <w:r>
+        <w:rPr>
+          <w:lang w:eastAsia="ko-KR"/>
+        </w:rPr>
+        <w:t>If you have a Node.js installed in your environment, executing '</w:t>
+      </w:r>
+      <w:r>
+        <w:rPr>
+          <w:rFonts w:ascii="Monaco" w:hAnsi="Monaco"/>
+          <w:sz w:val="21"/>
+          <w:lang w:eastAsia="ko-KR"/>
+        </w:rPr>
+        <w:t>npm start'</w:t>
+      </w:r>
+      <w:r>
+        <w:rPr>
+          <w:lang w:eastAsia="ko-KR"/>
+        </w:rPr>
+        <w:t xml:space="preserve"> and '</w:t>
+      </w:r>
+      <w:r>
+        <w:rPr>
+          <w:rFonts w:ascii="Monaco" w:hAnsi="Monaco"/>
+          <w:sz w:val="21"/>
+          <w:lang w:eastAsia="ko-KR"/>
+        </w:rPr>
+        <w:t>npm run client</w:t>
+      </w:r>
+      <w:r>
+        <w:rPr>
+          <w:lang w:eastAsia="ko-KR"/>
+        </w:rPr>
+        <w:t xml:space="preserve">' on the 'boat_club' directory will make the service available. Former command is to run a server, and the latter is to operate the client side. The webpage is accessible on localhost:4000. </w:t>
+      </w:r>
+    </w:p>
+    <w:p>
+      <w:pPr>
+        <w:tabs>
+          <w:tab w:val="left" w:pos="3798"/>
+        </w:tabs>
+        <w:rPr>
+          <w:lang w:eastAsia="ko-KR"/>
+        </w:rPr>
+      </w:pPr>
+    </w:p>
+    <w:p>
+      <w:pPr>
+        <w:tabs>
+          <w:tab w:val="left" w:pos="3798"/>
+        </w:tabs>
+        <w:rPr>
+          <w:lang w:eastAsia="ko-KR"/>
+        </w:rPr>
+      </w:pPr>
+      <w:r>
+        <w:rPr>
+          <w:lang w:eastAsia="ko-KR"/>
+        </w:rPr>
+        <w:t xml:space="preserve">The programme makes a connection to the database in a remote location, which is reached at </w:t>
+      </w:r>
+      <w:r>
+        <w:rPr>
+          <w:rFonts w:ascii="Monaco" w:hAnsi="Monaco"/>
+          <w:sz w:val="21"/>
+          <w:lang w:eastAsia="ko-KR"/>
+        </w:rPr>
+        <w:t>songho.se:3306</w:t>
+      </w:r>
+      <w:r>
+        <w:rPr>
+          <w:lang w:eastAsia="ko-KR"/>
+        </w:rPr>
+        <w:t>. In case the database server is not available, you may find the database dump file we attach in this submission. If you are running MySQL server on your environment, you may visit /db/db.js and change the host, port, credential information and schema name of your database after importing the SQL dump file to your SQL server. But we hope the server is running so that this step is n</w:t>
+      </w:r>
+      <w:bookmarkStart w:id="0" w:name="_GoBack"/>
+      <w:bookmarkEnd w:id="0"/>
+      <w:r>
+        <w:rPr>
+          <w:lang w:eastAsia="ko-KR"/>
+        </w:rPr>
+        <w:t>ot necessary to follow.</w:t>
+      </w:r>
+      <w:r>
+        <w:rPr>
+          <w:lang w:eastAsia="ko-KR"/>
+        </w:rPr>
+        <w:t xml:space="preserve"> </w:t>
+      </w:r>
+      <w:r>
+        <w:rPr>
+          <w:lang w:eastAsia="ko-KR"/>
+        </w:rPr>
+        <w:sym w:font="Wingdings" w:char="F04A"/>
       </w:r>
     </w:p>
     <w:sectPr>

</xml_diff>